<commit_message>
added contracts to part 2
</commit_message>
<xml_diff>
--- a/part1.docx
+++ b/part1.docx
@@ -149,15 +149,7 @@
                 <w:sz w:val="24"/>
                 <w:szCs w:val="24"/>
               </w:rPr>
-              <m:t>=2</m:t>
-            </m:r>
-            <m:r>
-              <w:rPr>
-                <w:rFonts w:ascii="Cambria Math" w:hAnsi="Cambria Math"/>
-                <w:sz w:val="24"/>
-                <w:szCs w:val="24"/>
-              </w:rPr>
-              <m:t xml:space="preserve"> </m:t>
+              <m:t xml:space="preserve">=2 </m:t>
             </m:r>
             <m:d>
               <m:dPr>
@@ -177,39 +169,7 @@
                     <w:sz w:val="24"/>
                     <w:szCs w:val="24"/>
                   </w:rPr>
-                  <m:t>+</m:t>
-                </m:r>
-                <m:r>
-                  <w:rPr>
-                    <w:rFonts w:ascii="Cambria Math" w:hAnsi="Cambria Math"/>
-                    <w:sz w:val="24"/>
-                    <w:szCs w:val="24"/>
-                  </w:rPr>
-                  <m:t xml:space="preserve"> </m:t>
-                </m:r>
-                <m:r>
-                  <w:rPr>
-                    <w:rFonts w:ascii="Cambria Math" w:hAnsi="Cambria Math"/>
-                    <w:sz w:val="24"/>
-                    <w:szCs w:val="24"/>
-                  </w:rPr>
-                  <m:t>1</m:t>
-                </m:r>
-                <m:r>
-                  <w:rPr>
-                    <w:rFonts w:ascii="Cambria Math" w:hAnsi="Cambria Math"/>
-                    <w:sz w:val="24"/>
-                    <w:szCs w:val="24"/>
-                  </w:rPr>
-                  <m:t xml:space="preserve"> </m:t>
-                </m:r>
-                <m:r>
-                  <w:rPr>
-                    <w:rFonts w:ascii="Cambria Math" w:hAnsi="Cambria Math"/>
-                    <w:sz w:val="24"/>
-                    <w:szCs w:val="24"/>
-                  </w:rPr>
-                  <m:t>1</m:t>
+                  <m:t>+ 1 1</m:t>
                 </m:r>
               </m:e>
             </m:d>
@@ -758,15 +718,7 @@
                 <w:sz w:val="24"/>
                 <w:szCs w:val="24"/>
               </w:rPr>
-              <m:t>2</m:t>
-            </m:r>
-            <m:r>
-              <w:rPr>
-                <w:rFonts w:ascii="Cambria Math" w:eastAsiaTheme="minorEastAsia" w:hAnsi="Cambria Math"/>
-                <w:sz w:val="24"/>
-                <w:szCs w:val="24"/>
-              </w:rPr>
-              <m:t>0</m:t>
+              <m:t>20</m:t>
             </m:r>
           </m:sub>
         </m:sSub>
@@ -838,7 +790,15 @@
           <w:szCs w:val="24"/>
           <w:rtl/>
         </w:rPr>
-        <w:t xml:space="preserve"> ובכל מקום שכתוב המשתנה</w:t>
+        <w:t xml:space="preserve"> ובכל מקום שכתוב המשתנה/פונקציה שהגדרנו באמצעות ה</w:t>
+      </w:r>
+      <w:r>
+        <w:rPr>
+          <w:rFonts w:eastAsiaTheme="minorEastAsia"/>
+          <w:sz w:val="24"/>
+          <w:szCs w:val="24"/>
+        </w:rPr>
+        <w:t>define</w:t>
       </w:r>
       <w:r>
         <w:rPr>
@@ -847,25 +807,56 @@
           <w:szCs w:val="24"/>
           <w:rtl/>
         </w:rPr>
-        <w:t>/פונקציה</w:t>
-      </w:r>
+        <w:t xml:space="preserve">, ניתן להחליף בהשמה שביצענו לאותו משתנה/פונקציה עד כה. </w:t>
+      </w:r>
+    </w:p>
+    <w:p>
+      <w:pPr>
+        <w:jc w:val="both"/>
+        <w:rPr>
+          <w:rFonts w:eastAsiaTheme="minorEastAsia"/>
+          <w:sz w:val="24"/>
+          <w:szCs w:val="24"/>
+          <w:rtl/>
+        </w:rPr>
+      </w:pPr>
+    </w:p>
+    <w:p>
+      <w:pPr>
+        <w:jc w:val="both"/>
+        <w:rPr>
+          <w:rFonts w:eastAsiaTheme="minorEastAsia"/>
+          <w:b/>
+          <w:bCs/>
+          <w:sz w:val="24"/>
+          <w:szCs w:val="24"/>
+          <w:u w:val="single"/>
+          <w:rtl/>
+        </w:rPr>
+      </w:pPr>
       <w:r>
         <w:rPr>
           <w:rFonts w:eastAsiaTheme="minorEastAsia" w:hint="cs"/>
-          <w:sz w:val="24"/>
-          <w:szCs w:val="24"/>
-          <w:rtl/>
-        </w:rPr>
-        <w:t xml:space="preserve"> שהגדרנו באמצעות ה</w:t>
-      </w:r>
-      <w:r>
-        <w:rPr>
-          <w:rFonts w:eastAsiaTheme="minorEastAsia"/>
-          <w:sz w:val="24"/>
-          <w:szCs w:val="24"/>
-        </w:rPr>
-        <w:t>define</w:t>
-      </w:r>
+          <w:b/>
+          <w:bCs/>
+          <w:sz w:val="24"/>
+          <w:szCs w:val="24"/>
+          <w:u w:val="single"/>
+          <w:rtl/>
+        </w:rPr>
+        <w:t>שאלה 5:</w:t>
+      </w:r>
+    </w:p>
+    <w:p>
+      <w:pPr>
+        <w:jc w:val="both"/>
+        <w:rPr>
+          <w:rFonts w:eastAsiaTheme="minorEastAsia"/>
+          <w:sz w:val="24"/>
+          <w:szCs w:val="24"/>
+          <w:rtl/>
+        </w:rPr>
+      </w:pPr>
       <w:r>
         <w:rPr>
           <w:rFonts w:eastAsiaTheme="minorEastAsia" w:hint="cs"/>
@@ -873,7 +864,15 @@
           <w:szCs w:val="24"/>
           <w:rtl/>
         </w:rPr>
-        <w:t>, ניתן להחליף בהשמה שביצענו לאותו משתנה</w:t>
+        <w:t xml:space="preserve">את הפונקציות </w:t>
+      </w:r>
+      <w:r>
+        <w:rPr>
+          <w:rFonts w:eastAsiaTheme="minorEastAsia"/>
+          <w:sz w:val="24"/>
+          <w:szCs w:val="24"/>
+        </w:rPr>
+        <w:t>map, filter, all</w:t>
       </w:r>
       <w:r>
         <w:rPr>
@@ -882,8 +881,19 @@
           <w:szCs w:val="24"/>
           <w:rtl/>
         </w:rPr>
-        <w:t>/פונקציה</w:t>
-      </w:r>
+        <w:t xml:space="preserve"> ניתן להריץ באופן מקבילי, שכן על כל איבר ברשימה אנחנו מבצעים פעולה נפרדת שלא תלויה בפעולות שמבצעים על יתר איברי הרשימה.</w:t>
+      </w:r>
+    </w:p>
+    <w:p>
+      <w:pPr>
+        <w:jc w:val="both"/>
+        <w:rPr>
+          <w:rFonts w:eastAsiaTheme="minorEastAsia"/>
+          <w:sz w:val="24"/>
+          <w:szCs w:val="24"/>
+          <w:rtl/>
+        </w:rPr>
+      </w:pPr>
       <w:r>
         <w:rPr>
           <w:rFonts w:eastAsiaTheme="minorEastAsia" w:hint="cs"/>
@@ -891,7 +901,72 @@
           <w:szCs w:val="24"/>
           <w:rtl/>
         </w:rPr>
-        <w:t xml:space="preserve"> עד כה. </w:t>
+        <w:t xml:space="preserve">את הפונקציה </w:t>
+      </w:r>
+      <w:r>
+        <w:rPr>
+          <w:rFonts w:eastAsiaTheme="minorEastAsia"/>
+          <w:sz w:val="24"/>
+          <w:szCs w:val="24"/>
+        </w:rPr>
+        <w:t>reduce</w:t>
+      </w:r>
+      <w:r>
+        <w:rPr>
+          <w:rFonts w:eastAsiaTheme="minorEastAsia" w:hint="cs"/>
+          <w:sz w:val="24"/>
+          <w:szCs w:val="24"/>
+        </w:rPr>
+        <w:t xml:space="preserve"> </w:t>
+      </w:r>
+      <w:r>
+        <w:rPr>
+          <w:rFonts w:eastAsiaTheme="minorEastAsia" w:hint="cs"/>
+          <w:sz w:val="24"/>
+          <w:szCs w:val="24"/>
+          <w:rtl/>
+        </w:rPr>
+        <w:t xml:space="preserve">לא ניתן להריץ באופן מקבילי, שכן הפעולה מבצעת </w:t>
+      </w:r>
+      <w:proofErr w:type="spellStart"/>
+      <w:r>
+        <w:rPr>
+          <w:rFonts w:eastAsiaTheme="minorEastAsia" w:hint="cs"/>
+          <w:sz w:val="24"/>
+          <w:szCs w:val="24"/>
+          <w:rtl/>
+        </w:rPr>
+        <w:t>סכימה</w:t>
+      </w:r>
+      <w:proofErr w:type="spellEnd"/>
+      <w:r>
+        <w:rPr>
+          <w:rFonts w:eastAsiaTheme="minorEastAsia" w:hint="cs"/>
+          <w:sz w:val="24"/>
+          <w:szCs w:val="24"/>
+          <w:rtl/>
+        </w:rPr>
+        <w:t xml:space="preserve"> של איברי הרשימה, המבוססת על </w:t>
+      </w:r>
+      <w:proofErr w:type="spellStart"/>
+      <w:r>
+        <w:rPr>
+          <w:rFonts w:eastAsiaTheme="minorEastAsia" w:hint="cs"/>
+          <w:sz w:val="24"/>
+          <w:szCs w:val="24"/>
+          <w:rtl/>
+        </w:rPr>
+        <w:t>סכימת</w:t>
+      </w:r>
+      <w:proofErr w:type="spellEnd"/>
+      <w:r>
+        <w:rPr>
+          <w:rFonts w:eastAsiaTheme="minorEastAsia" w:hint="cs"/>
+          <w:sz w:val="24"/>
+          <w:szCs w:val="24"/>
+          <w:rtl/>
+        </w:rPr>
+        <w:t xml:space="preserve"> האיברים עד כה יחד עם האיבר הבא.</w:t>
       </w:r>
     </w:p>
     <w:p>
@@ -901,35 +976,44 @@
           <w:rFonts w:eastAsiaTheme="minorEastAsia"/>
           <w:sz w:val="24"/>
           <w:szCs w:val="24"/>
-          <w:rtl/>
-        </w:rPr>
-      </w:pPr>
+        </w:rPr>
+      </w:pPr>
+      <w:r>
+        <w:rPr>
+          <w:rFonts w:eastAsiaTheme="minorEastAsia" w:hint="cs"/>
+          <w:sz w:val="24"/>
+          <w:szCs w:val="24"/>
+          <w:rtl/>
+        </w:rPr>
+        <w:t xml:space="preserve">את הפונקציה </w:t>
+      </w:r>
+      <w:r>
+        <w:rPr>
+          <w:rFonts w:eastAsiaTheme="minorEastAsia"/>
+          <w:sz w:val="24"/>
+          <w:szCs w:val="24"/>
+        </w:rPr>
+        <w:t>compose</w:t>
+      </w:r>
+      <w:r>
+        <w:rPr>
+          <w:rFonts w:eastAsiaTheme="minorEastAsia" w:hint="cs"/>
+          <w:sz w:val="24"/>
+          <w:szCs w:val="24"/>
+          <w:rtl/>
+        </w:rPr>
+        <w:t xml:space="preserve"> לא ניתן להריץ באופן מקבילי, שכן הפעולה מרכיבה פונקציות לפי סדר מסוים, ולכן לא יכולה לרוץ במקביל.</w:t>
+      </w:r>
     </w:p>
     <w:p>
       <w:pPr>
         <w:jc w:val="both"/>
         <w:rPr>
           <w:rFonts w:eastAsiaTheme="minorEastAsia"/>
-          <w:b/>
-          <w:bCs/>
-          <w:sz w:val="24"/>
-          <w:szCs w:val="24"/>
-          <w:u w:val="single"/>
-          <w:rtl/>
-        </w:rPr>
-      </w:pPr>
-      <w:r>
-        <w:rPr>
-          <w:rFonts w:eastAsiaTheme="minorEastAsia" w:hint="cs"/>
-          <w:b/>
-          <w:bCs/>
-          <w:sz w:val="24"/>
-          <w:szCs w:val="24"/>
-          <w:u w:val="single"/>
-          <w:rtl/>
-        </w:rPr>
-        <w:t>שאלה 5:</w:t>
-      </w:r>
+          <w:sz w:val="24"/>
+          <w:szCs w:val="24"/>
+        </w:rPr>
+      </w:pPr>
     </w:p>
     <w:p>
       <w:pPr>
@@ -938,35 +1022,8 @@
           <w:rFonts w:eastAsiaTheme="minorEastAsia"/>
           <w:sz w:val="24"/>
           <w:szCs w:val="24"/>
-          <w:rtl/>
-        </w:rPr>
-      </w:pPr>
-      <w:r>
-        <w:rPr>
-          <w:rFonts w:eastAsiaTheme="minorEastAsia" w:hint="cs"/>
-          <w:sz w:val="24"/>
-          <w:szCs w:val="24"/>
-          <w:rtl/>
-        </w:rPr>
-        <w:t xml:space="preserve">את הפונקציות </w:t>
-      </w:r>
-      <w:r>
-        <w:rPr>
-          <w:rFonts w:eastAsiaTheme="minorEastAsia"/>
-          <w:sz w:val="24"/>
-          <w:szCs w:val="24"/>
-        </w:rPr>
-        <w:t>map, filter, all</w:t>
-      </w:r>
-      <w:r>
-        <w:rPr>
-          <w:rFonts w:eastAsiaTheme="minorEastAsia" w:hint="cs"/>
-          <w:sz w:val="24"/>
-          <w:szCs w:val="24"/>
-          <w:rtl/>
-        </w:rPr>
-        <w:t xml:space="preserve"> ניתן להריץ באופן מקבילי, שכן על כל איבר ברשימה אנחנו מבצעים פעולה נפרדת שלא תלויה בפעולות שמבצעים על יתר איברי הרשימה.</w:t>
-      </w:r>
+        </w:rPr>
+      </w:pPr>
     </w:p>
     <w:p>
       <w:pPr>
@@ -975,86 +1032,984 @@
           <w:rFonts w:eastAsiaTheme="minorEastAsia"/>
           <w:sz w:val="24"/>
           <w:szCs w:val="24"/>
-          <w:rtl/>
-        </w:rPr>
-      </w:pPr>
-      <w:r>
-        <w:rPr>
-          <w:rFonts w:eastAsiaTheme="minorEastAsia" w:hint="cs"/>
-          <w:sz w:val="24"/>
-          <w:szCs w:val="24"/>
-          <w:rtl/>
-        </w:rPr>
-        <w:t xml:space="preserve">את הפונקציה </w:t>
-      </w:r>
-      <w:r>
-        <w:rPr>
-          <w:rFonts w:eastAsiaTheme="minorEastAsia"/>
-          <w:sz w:val="24"/>
-          <w:szCs w:val="24"/>
-        </w:rPr>
-        <w:t>reduce</w:t>
-      </w:r>
-      <w:r>
-        <w:rPr>
-          <w:rFonts w:eastAsiaTheme="minorEastAsia" w:hint="cs"/>
-          <w:sz w:val="24"/>
-          <w:szCs w:val="24"/>
+        </w:rPr>
+      </w:pPr>
+    </w:p>
+    <w:p>
+      <w:pPr>
+        <w:jc w:val="both"/>
+        <w:rPr>
+          <w:rFonts w:eastAsiaTheme="minorEastAsia"/>
+          <w:sz w:val="24"/>
+          <w:szCs w:val="24"/>
+        </w:rPr>
+      </w:pPr>
+    </w:p>
+    <w:p>
+      <w:pPr>
+        <w:jc w:val="center"/>
+        <w:rPr>
+          <w:b/>
+          <w:bCs/>
+          <w:sz w:val="32"/>
+          <w:szCs w:val="32"/>
+          <w:u w:val="single"/>
+        </w:rPr>
+      </w:pPr>
+      <w:r>
+        <w:rPr>
+          <w:rFonts w:hint="cs"/>
+          <w:b/>
+          <w:bCs/>
+          <w:sz w:val="32"/>
+          <w:szCs w:val="32"/>
+          <w:u w:val="single"/>
+          <w:rtl/>
+        </w:rPr>
+        <w:lastRenderedPageBreak/>
+        <w:t>חלק</w:t>
+      </w:r>
+      <w:r>
+        <w:rPr>
+          <w:b/>
+          <w:bCs/>
+          <w:sz w:val="32"/>
+          <w:szCs w:val="32"/>
+          <w:u w:val="single"/>
+        </w:rPr>
+        <w:t xml:space="preserve"> 2</w:t>
+      </w:r>
+      <w:r>
+        <w:rPr>
+          <w:rFonts w:hint="cs"/>
+          <w:b/>
+          <w:bCs/>
+          <w:sz w:val="32"/>
+          <w:szCs w:val="32"/>
+          <w:u w:val="single"/>
+          <w:rtl/>
+        </w:rPr>
+        <w:t xml:space="preserve">: </w:t>
+      </w:r>
+      <w:r>
+        <w:rPr>
+          <w:b/>
+          <w:bCs/>
+          <w:sz w:val="32"/>
+          <w:szCs w:val="32"/>
+          <w:u w:val="single"/>
+        </w:rPr>
+        <w:t>functions contracts</w:t>
+      </w:r>
+    </w:p>
+    <w:p>
+      <w:pPr>
+        <w:jc w:val="right"/>
+        <w:rPr>
+          <w:b/>
+          <w:bCs/>
+          <w:sz w:val="24"/>
+          <w:szCs w:val="24"/>
+          <w:u w:val="single"/>
+        </w:rPr>
+      </w:pPr>
+      <w:r>
+        <w:rPr>
+          <w:b/>
+          <w:bCs/>
+          <w:sz w:val="24"/>
+          <w:szCs w:val="24"/>
+          <w:u w:val="single"/>
+        </w:rPr>
+        <w:t>Q1</w:t>
+      </w:r>
+    </w:p>
+    <w:p>
+      <w:pPr>
+        <w:jc w:val="right"/>
+        <w:rPr>
+          <w:sz w:val="24"/>
+          <w:szCs w:val="24"/>
+        </w:rPr>
+      </w:pPr>
+      <w:r>
+        <w:rPr>
+          <w:sz w:val="24"/>
+          <w:szCs w:val="24"/>
+        </w:rPr>
+        <w:t>; Signature : append(lst1 lst2)</w:t>
+      </w:r>
+    </w:p>
+    <w:p>
+      <w:pPr>
+        <w:jc w:val="right"/>
+        <w:rPr>
+          <w:sz w:val="24"/>
+          <w:szCs w:val="24"/>
+        </w:rPr>
+      </w:pPr>
+      <w:r>
+        <w:rPr>
+          <w:sz w:val="24"/>
+          <w:szCs w:val="24"/>
+        </w:rPr>
+        <w:t xml:space="preserve">; Type: </w:t>
+      </w:r>
+      <w:r>
+        <w:rPr>
+          <w:sz w:val="24"/>
+          <w:szCs w:val="24"/>
+        </w:rPr>
+        <w:t>[ List(T) * List(</w:t>
+      </w:r>
+      <w:r>
+        <w:rPr>
+          <w:sz w:val="24"/>
+          <w:szCs w:val="24"/>
+        </w:rPr>
+        <w:t>U</w:t>
+      </w:r>
+      <w:r>
+        <w:rPr>
+          <w:sz w:val="24"/>
+          <w:szCs w:val="24"/>
+        </w:rPr>
+        <w:t>) -&gt; List(T</w:t>
+      </w:r>
+      <w:r>
+        <w:rPr>
+          <w:sz w:val="24"/>
+          <w:szCs w:val="24"/>
+        </w:rPr>
+        <w:t>|U</w:t>
+      </w:r>
+      <w:r>
+        <w:rPr>
+          <w:sz w:val="24"/>
+          <w:szCs w:val="24"/>
+        </w:rPr>
+        <w:t>)</w:t>
+      </w:r>
+      <w:r>
+        <w:rPr>
+          <w:sz w:val="24"/>
+          <w:szCs w:val="24"/>
+        </w:rPr>
+        <w:t>]</w:t>
+      </w:r>
+      <w:r>
+        <w:rPr>
+          <w:rFonts w:cs="Arial"/>
+          <w:sz w:val="24"/>
+          <w:szCs w:val="24"/>
+          <w:rtl/>
         </w:rPr>
         <w:t xml:space="preserve"> </w:t>
       </w:r>
-      <w:r>
-        <w:rPr>
-          <w:rFonts w:eastAsiaTheme="minorEastAsia" w:hint="cs"/>
-          <w:sz w:val="24"/>
-          <w:szCs w:val="24"/>
-          <w:rtl/>
-        </w:rPr>
-        <w:t>לא ניתן להריץ באופן מקבילי, שכן הפעולה מבצעת סכימה של איברי הרשימה, המבוססת על סכימת האיברים עד כה יחד עם האיבר הבא.</w:t>
-      </w:r>
+    </w:p>
+    <w:p>
+      <w:pPr>
+        <w:jc w:val="right"/>
+        <w:rPr>
+          <w:sz w:val="24"/>
+          <w:szCs w:val="24"/>
+        </w:rPr>
+      </w:pPr>
+      <w:r>
+        <w:rPr>
+          <w:sz w:val="24"/>
+          <w:szCs w:val="24"/>
+        </w:rPr>
+        <w:t>; Purpose: concatenate list1 to list2</w:t>
+      </w:r>
+    </w:p>
+    <w:p>
+      <w:pPr>
+        <w:jc w:val="right"/>
+        <w:rPr>
+          <w:sz w:val="24"/>
+          <w:szCs w:val="24"/>
+        </w:rPr>
+      </w:pPr>
+      <w:r>
+        <w:rPr>
+          <w:sz w:val="24"/>
+          <w:szCs w:val="24"/>
+        </w:rPr>
+        <w:t>; Pre-conditions: lst1 and lst2 are lists</w:t>
+      </w:r>
+    </w:p>
+    <w:p>
+      <w:pPr>
+        <w:jc w:val="right"/>
+      </w:pPr>
+      <w:r>
+        <w:rPr>
+          <w:sz w:val="24"/>
+          <w:szCs w:val="24"/>
+        </w:rPr>
+        <w:t xml:space="preserve">; Tests: </w:t>
+      </w:r>
+      <w:r>
+        <w:t>(append '(1 2) '(3 4)) → '(1 2 3 4)</w:t>
+      </w:r>
+    </w:p>
+    <w:p>
+      <w:pPr>
+        <w:jc w:val="right"/>
+      </w:pPr>
+    </w:p>
+    <w:p>
+      <w:pPr>
+        <w:jc w:val="right"/>
+        <w:rPr>
+          <w:b/>
+          <w:bCs/>
+          <w:u w:val="single"/>
+        </w:rPr>
+      </w:pPr>
+      <w:r>
+        <w:rPr>
+          <w:b/>
+          <w:bCs/>
+          <w:u w:val="single"/>
+        </w:rPr>
+        <w:t>Q2</w:t>
+      </w:r>
+    </w:p>
+    <w:p>
+      <w:pPr>
+        <w:jc w:val="right"/>
+        <w:rPr>
+          <w:sz w:val="24"/>
+          <w:szCs w:val="24"/>
+        </w:rPr>
+      </w:pPr>
+      <w:r>
+        <w:rPr>
+          <w:sz w:val="24"/>
+          <w:szCs w:val="24"/>
+        </w:rPr>
+        <w:t xml:space="preserve">; Signature : </w:t>
+      </w:r>
+      <w:r>
+        <w:rPr>
+          <w:sz w:val="24"/>
+          <w:szCs w:val="24"/>
+        </w:rPr>
+        <w:t>reverse(</w:t>
+      </w:r>
+      <w:proofErr w:type="spellStart"/>
+      <w:r>
+        <w:rPr>
+          <w:sz w:val="24"/>
+          <w:szCs w:val="24"/>
+        </w:rPr>
+        <w:t>lst</w:t>
+      </w:r>
+      <w:proofErr w:type="spellEnd"/>
+      <w:r>
+        <w:rPr>
+          <w:sz w:val="24"/>
+          <w:szCs w:val="24"/>
+        </w:rPr>
+        <w:t>)</w:t>
+      </w:r>
+    </w:p>
+    <w:p>
+      <w:pPr>
+        <w:jc w:val="right"/>
+        <w:rPr>
+          <w:sz w:val="24"/>
+          <w:szCs w:val="24"/>
+        </w:rPr>
+      </w:pPr>
+      <w:r>
+        <w:rPr>
+          <w:sz w:val="24"/>
+          <w:szCs w:val="24"/>
+        </w:rPr>
+        <w:t xml:space="preserve">; Type: </w:t>
+      </w:r>
+      <w:r>
+        <w:rPr>
+          <w:sz w:val="24"/>
+          <w:szCs w:val="24"/>
+        </w:rPr>
+        <w:t>[List(T)-&gt; List(T)]</w:t>
+      </w:r>
+    </w:p>
+    <w:p>
+      <w:pPr>
+        <w:jc w:val="right"/>
+        <w:rPr>
+          <w:sz w:val="24"/>
+          <w:szCs w:val="24"/>
+        </w:rPr>
+      </w:pPr>
+      <w:r>
+        <w:rPr>
+          <w:sz w:val="24"/>
+          <w:szCs w:val="24"/>
+        </w:rPr>
+        <w:t xml:space="preserve">; Purpose: </w:t>
+      </w:r>
+      <w:r>
+        <w:rPr>
+          <w:sz w:val="24"/>
+          <w:szCs w:val="24"/>
+        </w:rPr>
+        <w:t>reverse the list members</w:t>
+      </w:r>
+    </w:p>
+    <w:p>
+      <w:pPr>
+        <w:jc w:val="right"/>
+        <w:rPr>
+          <w:sz w:val="24"/>
+          <w:szCs w:val="24"/>
+        </w:rPr>
+      </w:pPr>
+      <w:r>
+        <w:rPr>
+          <w:sz w:val="24"/>
+          <w:szCs w:val="24"/>
+        </w:rPr>
+        <w:t xml:space="preserve">; Pre-conditions: </w:t>
+      </w:r>
+      <w:proofErr w:type="spellStart"/>
+      <w:r>
+        <w:rPr>
+          <w:sz w:val="24"/>
+          <w:szCs w:val="24"/>
+        </w:rPr>
+        <w:t>lst</w:t>
+      </w:r>
+      <w:proofErr w:type="spellEnd"/>
+      <w:r>
+        <w:rPr>
+          <w:sz w:val="24"/>
+          <w:szCs w:val="24"/>
+        </w:rPr>
+        <w:t xml:space="preserve"> is a List</w:t>
+      </w:r>
+    </w:p>
+    <w:p>
+      <w:pPr>
+        <w:jc w:val="right"/>
+      </w:pPr>
+      <w:r>
+        <w:rPr>
+          <w:sz w:val="24"/>
+          <w:szCs w:val="24"/>
+        </w:rPr>
+        <w:t xml:space="preserve">; Tests: </w:t>
+      </w:r>
+      <w:r>
+        <w:t>(reverse '(1 2 3)) → '(3 2 1)</w:t>
+      </w:r>
+    </w:p>
+    <w:p>
+      <w:pPr>
+        <w:jc w:val="right"/>
+        <w:rPr>
+          <w:b/>
+          <w:bCs/>
+          <w:u w:val="single"/>
+        </w:rPr>
+      </w:pPr>
+      <w:r>
+        <w:rPr>
+          <w:b/>
+          <w:bCs/>
+          <w:u w:val="single"/>
+        </w:rPr>
+        <w:t>Q</w:t>
+      </w:r>
+      <w:r>
+        <w:rPr>
+          <w:b/>
+          <w:bCs/>
+          <w:u w:val="single"/>
+        </w:rPr>
+        <w:t>3</w:t>
+      </w:r>
+    </w:p>
+    <w:p>
+      <w:pPr>
+        <w:jc w:val="right"/>
+        <w:rPr>
+          <w:sz w:val="24"/>
+          <w:szCs w:val="24"/>
+        </w:rPr>
+      </w:pPr>
+      <w:r>
+        <w:rPr>
+          <w:sz w:val="24"/>
+          <w:szCs w:val="24"/>
+        </w:rPr>
+        <w:t xml:space="preserve">; Signature : </w:t>
+      </w:r>
+      <w:r>
+        <w:rPr>
+          <w:sz w:val="24"/>
+          <w:szCs w:val="24"/>
+        </w:rPr>
+        <w:t>duplicate-item(</w:t>
+      </w:r>
+      <w:proofErr w:type="spellStart"/>
+      <w:r>
+        <w:rPr>
+          <w:sz w:val="24"/>
+          <w:szCs w:val="24"/>
+        </w:rPr>
+        <w:t>lst</w:t>
+      </w:r>
+      <w:proofErr w:type="spellEnd"/>
+      <w:r>
+        <w:rPr>
+          <w:sz w:val="24"/>
+          <w:szCs w:val="24"/>
+        </w:rPr>
+        <w:t xml:space="preserve"> dup-count)</w:t>
+      </w:r>
+    </w:p>
+    <w:p>
+      <w:pPr>
+        <w:jc w:val="right"/>
+        <w:rPr>
+          <w:sz w:val="24"/>
+          <w:szCs w:val="24"/>
+        </w:rPr>
+      </w:pPr>
+      <w:r>
+        <w:rPr>
+          <w:sz w:val="24"/>
+          <w:szCs w:val="24"/>
+        </w:rPr>
+        <w:t xml:space="preserve">; Type: </w:t>
+      </w:r>
+      <w:r>
+        <w:rPr>
+          <w:sz w:val="24"/>
+          <w:szCs w:val="24"/>
+        </w:rPr>
+        <w:t>[List(T)*List(Number)-&gt;List(T)]</w:t>
+      </w:r>
+    </w:p>
+    <w:p>
+      <w:pPr>
+        <w:jc w:val="right"/>
+        <w:rPr>
+          <w:sz w:val="24"/>
+          <w:szCs w:val="24"/>
+        </w:rPr>
+      </w:pPr>
+      <w:r>
+        <w:rPr>
+          <w:sz w:val="24"/>
+          <w:szCs w:val="24"/>
+        </w:rPr>
+        <w:t xml:space="preserve">; Purpose: </w:t>
+      </w:r>
+      <w:r>
+        <w:rPr>
+          <w:sz w:val="24"/>
+          <w:szCs w:val="24"/>
+        </w:rPr>
+        <w:t xml:space="preserve">duplicate each item of </w:t>
+      </w:r>
+      <w:proofErr w:type="spellStart"/>
+      <w:r>
+        <w:rPr>
+          <w:sz w:val="24"/>
+          <w:szCs w:val="24"/>
+        </w:rPr>
+        <w:t>lst</w:t>
+      </w:r>
+      <w:proofErr w:type="spellEnd"/>
+      <w:r>
+        <w:rPr>
+          <w:sz w:val="24"/>
+          <w:szCs w:val="24"/>
+        </w:rPr>
+        <w:t xml:space="preserve"> according to the number define in the same position in dup-count</w:t>
+      </w:r>
+    </w:p>
+    <w:p>
+      <w:pPr>
+        <w:jc w:val="right"/>
+        <w:rPr>
+          <w:sz w:val="24"/>
+          <w:szCs w:val="24"/>
+        </w:rPr>
+      </w:pPr>
+      <w:r>
+        <w:rPr>
+          <w:sz w:val="24"/>
+          <w:szCs w:val="24"/>
+        </w:rPr>
+        <w:t>; Pre-conditions:</w:t>
+      </w:r>
+      <w:r>
+        <w:rPr>
+          <w:sz w:val="24"/>
+          <w:szCs w:val="24"/>
+        </w:rPr>
+        <w:t xml:space="preserve"> </w:t>
+      </w:r>
+      <w:proofErr w:type="spellStart"/>
+      <w:r>
+        <w:rPr>
+          <w:sz w:val="24"/>
+          <w:szCs w:val="24"/>
+        </w:rPr>
+        <w:t>lst</w:t>
+      </w:r>
+      <w:proofErr w:type="spellEnd"/>
+      <w:r>
+        <w:rPr>
+          <w:sz w:val="24"/>
+          <w:szCs w:val="24"/>
+        </w:rPr>
+        <w:t xml:space="preserve"> and dup-count are lists. dup-count elements are numbers and is not empty.</w:t>
+      </w:r>
+      <w:r>
+        <w:rPr>
+          <w:sz w:val="24"/>
+          <w:szCs w:val="24"/>
+        </w:rPr>
+        <w:t xml:space="preserve"> </w:t>
+      </w:r>
+    </w:p>
+    <w:p>
+      <w:pPr>
+        <w:jc w:val="right"/>
+      </w:pPr>
+      <w:r>
+        <w:rPr>
+          <w:sz w:val="24"/>
+          <w:szCs w:val="24"/>
+        </w:rPr>
+        <w:t xml:space="preserve">; Tests: </w:t>
+      </w:r>
+      <w:r>
+        <w:t>(duplicate-items '(1 2 3) '(1 0))→ '(1 3)</w:t>
+      </w:r>
+    </w:p>
+    <w:p>
+      <w:pPr>
+        <w:jc w:val="right"/>
+      </w:pPr>
+      <w:r>
+        <w:t xml:space="preserve"> (duplicate-items '(1 2 3) '(2 1 0 10 2))→ '(1 1 2)</w:t>
+      </w:r>
+    </w:p>
+    <w:p>
+      <w:pPr>
+        <w:jc w:val="right"/>
+        <w:rPr>
+          <w:b/>
+          <w:bCs/>
+          <w:u w:val="single"/>
+        </w:rPr>
+      </w:pPr>
+      <w:r>
+        <w:rPr>
+          <w:b/>
+          <w:bCs/>
+          <w:u w:val="single"/>
+        </w:rPr>
+        <w:t>Q</w:t>
+      </w:r>
+      <w:r>
+        <w:rPr>
+          <w:b/>
+          <w:bCs/>
+          <w:u w:val="single"/>
+        </w:rPr>
+        <w:t>4</w:t>
+      </w:r>
+    </w:p>
+    <w:p>
+      <w:pPr>
+        <w:jc w:val="right"/>
+        <w:rPr>
+          <w:sz w:val="24"/>
+          <w:szCs w:val="24"/>
+        </w:rPr>
+      </w:pPr>
+      <w:r>
+        <w:rPr>
+          <w:sz w:val="24"/>
+          <w:szCs w:val="24"/>
+        </w:rPr>
+        <w:t xml:space="preserve">; Signature : </w:t>
+      </w:r>
+      <w:r>
+        <w:rPr>
+          <w:sz w:val="24"/>
+          <w:szCs w:val="24"/>
+        </w:rPr>
+        <w:t>payment(n coins-</w:t>
+      </w:r>
+      <w:proofErr w:type="spellStart"/>
+      <w:r>
+        <w:rPr>
+          <w:sz w:val="24"/>
+          <w:szCs w:val="24"/>
+        </w:rPr>
+        <w:t>lst</w:t>
+      </w:r>
+      <w:proofErr w:type="spellEnd"/>
+      <w:r>
+        <w:rPr>
+          <w:sz w:val="24"/>
+          <w:szCs w:val="24"/>
+        </w:rPr>
+        <w:t>)</w:t>
+      </w:r>
+    </w:p>
+    <w:p>
+      <w:pPr>
+        <w:jc w:val="right"/>
+        <w:rPr>
+          <w:sz w:val="24"/>
+          <w:szCs w:val="24"/>
+        </w:rPr>
+      </w:pPr>
+      <w:r>
+        <w:rPr>
+          <w:sz w:val="24"/>
+          <w:szCs w:val="24"/>
+        </w:rPr>
+        <w:t xml:space="preserve">; Type: </w:t>
+      </w:r>
+      <w:r>
+        <w:rPr>
+          <w:sz w:val="24"/>
+          <w:szCs w:val="24"/>
+        </w:rPr>
+        <w:t xml:space="preserve">[Number * </w:t>
+      </w:r>
+      <w:r>
+        <w:rPr>
+          <w:sz w:val="24"/>
+          <w:szCs w:val="24"/>
+        </w:rPr>
+        <w:t>List(Number)-&gt;Number]</w:t>
+      </w:r>
+    </w:p>
+    <w:p>
+      <w:pPr>
+        <w:jc w:val="right"/>
+        <w:rPr>
+          <w:sz w:val="24"/>
+          <w:szCs w:val="24"/>
+        </w:rPr>
+      </w:pPr>
+      <w:r>
+        <w:rPr>
+          <w:sz w:val="24"/>
+          <w:szCs w:val="24"/>
+        </w:rPr>
+        <w:t xml:space="preserve">; Purpose: </w:t>
+      </w:r>
+      <w:r>
+        <w:rPr>
+          <w:sz w:val="24"/>
+          <w:szCs w:val="24"/>
+        </w:rPr>
+        <w:t>returns the number of possible ways to pay the money with these coins</w:t>
+      </w:r>
+    </w:p>
+    <w:p>
+      <w:pPr>
+        <w:jc w:val="right"/>
+        <w:rPr>
+          <w:sz w:val="24"/>
+          <w:szCs w:val="24"/>
+        </w:rPr>
+      </w:pPr>
+      <w:r>
+        <w:rPr>
+          <w:sz w:val="24"/>
+          <w:szCs w:val="24"/>
+        </w:rPr>
+        <w:t xml:space="preserve">; Pre-conditions: </w:t>
+      </w:r>
+      <w:r>
+        <w:rPr>
+          <w:sz w:val="24"/>
+          <w:szCs w:val="24"/>
+        </w:rPr>
+        <w:t>n is a positive Number, coins-</w:t>
+      </w:r>
+      <w:proofErr w:type="spellStart"/>
+      <w:r>
+        <w:rPr>
+          <w:sz w:val="24"/>
+          <w:szCs w:val="24"/>
+        </w:rPr>
+        <w:t>lst</w:t>
+      </w:r>
+      <w:proofErr w:type="spellEnd"/>
+      <w:r>
+        <w:rPr>
+          <w:sz w:val="24"/>
+          <w:szCs w:val="24"/>
+        </w:rPr>
+        <w:t xml:space="preserve"> is a list. all elements in coin-</w:t>
+      </w:r>
+      <w:proofErr w:type="spellStart"/>
+      <w:r>
+        <w:rPr>
+          <w:sz w:val="24"/>
+          <w:szCs w:val="24"/>
+        </w:rPr>
+        <w:t>lst</w:t>
+      </w:r>
+      <w:proofErr w:type="spellEnd"/>
+      <w:r>
+        <w:rPr>
+          <w:sz w:val="24"/>
+          <w:szCs w:val="24"/>
+        </w:rPr>
+        <w:t xml:space="preserve"> are positive</w:t>
+      </w:r>
+    </w:p>
+    <w:p>
+      <w:pPr>
+        <w:jc w:val="right"/>
+      </w:pPr>
+      <w:r>
+        <w:rPr>
+          <w:sz w:val="24"/>
+          <w:szCs w:val="24"/>
+        </w:rPr>
+        <w:t xml:space="preserve">; Tests: </w:t>
+      </w:r>
+      <w:r>
+        <w:t>(payment 10 ‘(5 5 10)) → 2</w:t>
+      </w:r>
+    </w:p>
+    <w:p>
+      <w:pPr>
+        <w:jc w:val="right"/>
+        <w:rPr>
+          <w:sz w:val="24"/>
+          <w:szCs w:val="24"/>
+        </w:rPr>
+      </w:pPr>
+      <w:r>
+        <w:rPr>
+          <w:rFonts w:cs="Arial"/>
+          <w:sz w:val="24"/>
+          <w:szCs w:val="24"/>
+          <w:rtl/>
+        </w:rPr>
+        <w:t>(</w:t>
+      </w:r>
+      <w:r>
+        <w:rPr>
+          <w:sz w:val="24"/>
+          <w:szCs w:val="24"/>
+        </w:rPr>
+        <w:t>payment 5 ‘(1 1 1 2 2 5 10) → 3</w:t>
+      </w:r>
+    </w:p>
+    <w:p>
+      <w:pPr>
+        <w:jc w:val="right"/>
+        <w:rPr>
+          <w:b/>
+          <w:bCs/>
+          <w:u w:val="single"/>
+        </w:rPr>
+      </w:pPr>
+      <w:r>
+        <w:rPr>
+          <w:b/>
+          <w:bCs/>
+          <w:u w:val="single"/>
+        </w:rPr>
+        <w:lastRenderedPageBreak/>
+        <w:t>Q</w:t>
+      </w:r>
+      <w:r>
+        <w:rPr>
+          <w:b/>
+          <w:bCs/>
+          <w:u w:val="single"/>
+        </w:rPr>
+        <w:t>5</w:t>
+      </w:r>
+    </w:p>
+    <w:p>
+      <w:pPr>
+        <w:jc w:val="right"/>
+        <w:rPr>
+          <w:sz w:val="24"/>
+          <w:szCs w:val="24"/>
+        </w:rPr>
+      </w:pPr>
+      <w:r>
+        <w:rPr>
+          <w:sz w:val="24"/>
+          <w:szCs w:val="24"/>
+        </w:rPr>
+        <w:t xml:space="preserve">; Signature : </w:t>
+      </w:r>
+      <w:r>
+        <w:rPr>
+          <w:sz w:val="24"/>
+          <w:szCs w:val="24"/>
+        </w:rPr>
+        <w:t xml:space="preserve"> compose-n( f n)</w:t>
+      </w:r>
+    </w:p>
+    <w:p>
+      <w:pPr>
+        <w:jc w:val="right"/>
+        <w:rPr>
+          <w:sz w:val="24"/>
+          <w:szCs w:val="24"/>
+        </w:rPr>
+      </w:pPr>
+      <w:r>
+        <w:rPr>
+          <w:sz w:val="24"/>
+          <w:szCs w:val="24"/>
+        </w:rPr>
+        <w:t xml:space="preserve">; Type: </w:t>
+      </w:r>
+      <w:r>
+        <w:rPr>
+          <w:sz w:val="24"/>
+          <w:szCs w:val="24"/>
+        </w:rPr>
+        <w:t>[</w:t>
+      </w:r>
+      <w:proofErr w:type="spellStart"/>
+      <w:r>
+        <w:rPr>
+          <w:sz w:val="24"/>
+          <w:szCs w:val="24"/>
+        </w:rPr>
+        <w:t>func</w:t>
+      </w:r>
+      <w:proofErr w:type="spellEnd"/>
+      <w:r>
+        <w:rPr>
+          <w:sz w:val="24"/>
+          <w:szCs w:val="24"/>
+        </w:rPr>
+        <w:t xml:space="preserve"> * Number -&gt; closure]</w:t>
+      </w:r>
+    </w:p>
+    <w:p>
+      <w:pPr>
+        <w:jc w:val="right"/>
+        <w:rPr>
+          <w:sz w:val="24"/>
+          <w:szCs w:val="24"/>
+        </w:rPr>
+      </w:pPr>
+      <w:r>
+        <w:rPr>
+          <w:sz w:val="24"/>
+          <w:szCs w:val="24"/>
+        </w:rPr>
+        <w:t xml:space="preserve">; Purpose: </w:t>
+      </w:r>
+      <w:r>
+        <w:rPr>
+          <w:sz w:val="24"/>
+          <w:szCs w:val="24"/>
+        </w:rPr>
+        <w:t>compose f n times</w:t>
+      </w:r>
+    </w:p>
+    <w:p>
+      <w:pPr>
+        <w:jc w:val="right"/>
+        <w:rPr>
+          <w:sz w:val="24"/>
+          <w:szCs w:val="24"/>
+        </w:rPr>
+      </w:pPr>
+      <w:r>
+        <w:rPr>
+          <w:sz w:val="24"/>
+          <w:szCs w:val="24"/>
+        </w:rPr>
+        <w:t xml:space="preserve">; Pre-conditions: </w:t>
+      </w:r>
+      <w:r>
+        <w:rPr>
+          <w:sz w:val="24"/>
+          <w:szCs w:val="24"/>
+        </w:rPr>
+        <w:t>f is a function, n is a Number.</w:t>
+      </w:r>
+    </w:p>
+    <w:p>
+      <w:pPr>
+        <w:jc w:val="right"/>
+      </w:pPr>
+      <w:r>
+        <w:rPr>
+          <w:sz w:val="24"/>
+          <w:szCs w:val="24"/>
+        </w:rPr>
+        <w:t xml:space="preserve">; Tests: </w:t>
+      </w:r>
+      <w:r>
+        <w:t xml:space="preserve">(define mul8 (compose-n (lambda (x) (* 2 x)) 3)) </w:t>
+      </w:r>
+    </w:p>
+    <w:p>
+      <w:pPr>
+        <w:jc w:val="right"/>
+      </w:pPr>
+      <w:r>
+        <w:t>(mul8 3) → 24</w:t>
+      </w:r>
+    </w:p>
+    <w:p>
+      <w:pPr>
+        <w:jc w:val="right"/>
+        <w:rPr>
+          <w:sz w:val="24"/>
+          <w:szCs w:val="24"/>
+        </w:rPr>
+      </w:pPr>
+    </w:p>
+    <w:p>
+      <w:pPr>
+        <w:jc w:val="right"/>
+        <w:rPr>
+          <w:sz w:val="24"/>
+          <w:szCs w:val="24"/>
+        </w:rPr>
+      </w:pPr>
     </w:p>
     <w:p>
       <w:pPr>
         <w:jc w:val="both"/>
         <w:rPr>
-          <w:rFonts w:eastAsiaTheme="minorEastAsia" w:hint="cs"/>
-          <w:sz w:val="24"/>
-          <w:szCs w:val="24"/>
-          <w:rtl/>
-        </w:rPr>
-      </w:pPr>
-      <w:r>
-        <w:rPr>
-          <w:rFonts w:eastAsiaTheme="minorEastAsia" w:hint="cs"/>
-          <w:sz w:val="24"/>
-          <w:szCs w:val="24"/>
-          <w:rtl/>
-        </w:rPr>
-        <w:t xml:space="preserve">את הפונקציה </w:t>
-      </w:r>
-      <w:r>
-        <w:rPr>
-          <w:rFonts w:eastAsiaTheme="minorEastAsia"/>
-          <w:sz w:val="24"/>
-          <w:szCs w:val="24"/>
-        </w:rPr>
-        <w:t>compose</w:t>
-      </w:r>
-      <w:r>
-        <w:rPr>
-          <w:rFonts w:eastAsiaTheme="minorEastAsia" w:hint="cs"/>
-          <w:sz w:val="24"/>
-          <w:szCs w:val="24"/>
-          <w:rtl/>
-        </w:rPr>
-        <w:t xml:space="preserve"> לא ניתן להריץ באופן מקבילי, שכן הפעולה מרכיבה פונקציות לפי סדר מסוים, ולכן לא יכולה לרוץ במקביל.</w:t>
-      </w:r>
+          <w:rFonts w:eastAsiaTheme="minorEastAsia"/>
+          <w:sz w:val="24"/>
+          <w:szCs w:val="24"/>
+          <w:rtl/>
+        </w:rPr>
+      </w:pPr>
     </w:p>
     <w:p>
       <w:pPr>
         <w:jc w:val="both"/>
         <w:rPr>
-          <w:rFonts w:eastAsiaTheme="minorEastAsia" w:hint="cs"/>
+          <w:rFonts w:eastAsiaTheme="minorEastAsia"/>
           <w:sz w:val="24"/>
           <w:szCs w:val="24"/>
           <w:rtl/>
@@ -1196,6 +2151,7 @@
     <w:lsdException w:name="HTML Sample" w:semiHidden="1" w:unhideWhenUsed="1"/>
     <w:lsdException w:name="HTML Typewriter" w:semiHidden="1" w:unhideWhenUsed="1"/>
     <w:lsdException w:name="HTML Variable" w:semiHidden="1" w:unhideWhenUsed="1"/>
+    <w:lsdException w:name="Normal Table" w:semiHidden="1" w:unhideWhenUsed="1"/>
     <w:lsdException w:name="annotation subject" w:semiHidden="1" w:unhideWhenUsed="1"/>
     <w:lsdException w:name="No List" w:semiHidden="1" w:unhideWhenUsed="1"/>
     <w:lsdException w:name="Outline List 1" w:semiHidden="1" w:unhideWhenUsed="1"/>
@@ -1238,8 +2194,11 @@
     <w:lsdException w:name="Table Contemporary" w:semiHidden="1" w:unhideWhenUsed="1"/>
     <w:lsdException w:name="Table Elegant" w:semiHidden="1" w:unhideWhenUsed="1"/>
     <w:lsdException w:name="Table Professional" w:semiHidden="1" w:unhideWhenUsed="1"/>
+    <w:lsdException w:name="Table Subtle 1" w:semiHidden="1" w:unhideWhenUsed="1"/>
     <w:lsdException w:name="Table Subtle 2" w:semiHidden="1" w:unhideWhenUsed="1"/>
     <w:lsdException w:name="Table Web 1" w:semiHidden="1" w:unhideWhenUsed="1"/>
+    <w:lsdException w:name="Table Web 2" w:semiHidden="1" w:unhideWhenUsed="1"/>
+    <w:lsdException w:name="Table Web 3" w:semiHidden="1" w:unhideWhenUsed="1"/>
     <w:lsdException w:name="Balloon Text" w:semiHidden="1" w:unhideWhenUsed="1"/>
     <w:lsdException w:name="Table Grid" w:uiPriority="39"/>
     <w:lsdException w:name="Table Theme" w:semiHidden="1" w:unhideWhenUsed="1"/>

</xml_diff>